<commit_message>
api description in paper
</commit_message>
<xml_diff>
--- a/ZavrsniRad.docx
+++ b/ZavrsniRad.docx
@@ -329,20 +329,7 @@
       </w:pPr>
       <w:r>
         <w:lastRenderedPageBreak/>
-        <w:t>C</w:t>
-      </w:r>
-    </w:p>
-    <w:p>
-      <w:pPr>
-        <w:pStyle w:val="TOCHeading"/>
-      </w:pPr>
-    </w:p>
-    <w:p>
-      <w:pPr>
-        <w:pStyle w:val="TOCHeading"/>
-      </w:pPr>
-      <w:r>
-        <w:t>ontents</w:t>
+        <w:t>Contents</w:t>
       </w:r>
     </w:p>
     <w:p>
@@ -858,6 +845,12 @@
             <w:noProof/>
             <w:webHidden/>
           </w:rPr>
+        </w:r>
+        <w:r>
+          <w:rPr>
+            <w:noProof/>
+            <w:webHidden/>
+          </w:rPr>
           <w:fldChar w:fldCharType="separate"/>
         </w:r>
         <w:r>
@@ -2052,6 +2045,12 @@
             <w:noProof/>
             <w:webHidden/>
           </w:rPr>
+        </w:r>
+        <w:r>
+          <w:rPr>
+            <w:noProof/>
+            <w:webHidden/>
+          </w:rPr>
           <w:fldChar w:fldCharType="separate"/>
         </w:r>
         <w:r>
@@ -2509,6 +2508,12 @@
             <w:noProof/>
             <w:webHidden/>
           </w:rPr>
+        </w:r>
+        <w:r>
+          <w:rPr>
+            <w:noProof/>
+            <w:webHidden/>
+          </w:rPr>
           <w:fldChar w:fldCharType="separate"/>
         </w:r>
         <w:r>
@@ -2574,6 +2579,12 @@
             <w:webHidden/>
           </w:rPr>
           <w:instrText xml:space="preserve"> PAGEREF _Toc135295171 \h </w:instrText>
+        </w:r>
+        <w:r>
+          <w:rPr>
+            <w:noProof/>
+            <w:webHidden/>
+          </w:rPr>
         </w:r>
         <w:r>
           <w:rPr>
@@ -4996,6 +5007,24 @@
       </w:r>
       <w:r>
         <w:instrText xml:space="preserve"> INCLUDEPICTURE "https://i.ibb.co/nbQc6sk/Javascript-event-loop.png" \* MERGEFORMATINET </w:instrText>
+      </w:r>
+      <w:r>
+        <w:fldChar w:fldCharType="separate"/>
+      </w:r>
+      <w:r>
+        <w:fldChar w:fldCharType="begin"/>
+      </w:r>
+      <w:r>
+        <w:instrText xml:space="preserve"> INCLUDEPICTURE  "https://i.ibb.co/nbQc6sk/Javascript-event-loop.png" \* MERGEFORMATINET </w:instrText>
+      </w:r>
+      <w:r>
+        <w:fldChar w:fldCharType="separate"/>
+      </w:r>
+      <w:r>
+        <w:fldChar w:fldCharType="begin"/>
+      </w:r>
+      <w:r>
+        <w:instrText xml:space="preserve"> INCLUDEPICTURE  "https://i.ibb.co/nbQc6sk/Javascript-event-loop.png" \* MERGEFORMATINET </w:instrText>
       </w:r>
       <w:r>
         <w:fldChar w:fldCharType="separate"/>
@@ -5030,7 +5059,7 @@
             <v:path o:extrusionok="f" gradientshapeok="t" o:connecttype="rect"/>
             <o:lock v:ext="edit" aspectratio="t"/>
           </v:shapetype>
-          <v:shape id="_x0000_i1119" type="#_x0000_t75" alt="Javascript Event Loop Explained" style="width:438pt;height:247.2pt">
+          <v:shape id="_x0000_i1025" type="#_x0000_t75" alt="Javascript Event Loop Explained" style="width:438pt;height:246.75pt">
             <v:imagedata r:id="rId14" r:href="rId15"/>
           </v:shape>
         </w:pict>
@@ -5041,6 +5070,12 @@
       <w:r>
         <w:fldChar w:fldCharType="end"/>
       </w:r>
+      <w:r>
+        <w:fldChar w:fldCharType="end"/>
+      </w:r>
+      <w:r>
+        <w:fldChar w:fldCharType="end"/>
+      </w:r>
     </w:p>
     <w:p>
       <w:pPr>
@@ -5815,6 +5850,7 @@
           <w:sz w:val="28"/>
           <w:szCs w:val="28"/>
         </w:rPr>
+        <w:instrText xml:space="preserve"> \* MERGEFORMAT </w:instrText>
       </w:r>
       <w:r>
         <w:rPr>
@@ -5822,7 +5858,6 @@
           <w:sz w:val="28"/>
           <w:szCs w:val="28"/>
         </w:rPr>
-        <w:instrText xml:space="preserve"> \* MERGEFORMAT </w:instrText>
       </w:r>
       <w:r>
         <w:rPr>
@@ -7642,19 +7677,7 @@
         <w:rPr>
           <w:rFonts w:ascii="Arial" w:hAnsi="Arial" w:cs="Arial"/>
         </w:rPr>
-        <w:t xml:space="preserve"> je sustav za upravljanje bazama podataka koji </w:t>
-      </w:r>
-      <w:r>
-        <w:rPr>
-          <w:rFonts w:ascii="Arial" w:hAnsi="Arial" w:cs="Arial"/>
-        </w:rPr>
-        <w:t>upravlja relacijskim bazama podataka</w:t>
-      </w:r>
-      <w:r>
-        <w:rPr>
-          <w:rFonts w:ascii="Arial" w:hAnsi="Arial" w:cs="Arial"/>
-        </w:rPr>
-        <w:t xml:space="preserve"> i koristi jezik SQL. Sustav koristi transakcije sa </w:t>
+        <w:t xml:space="preserve"> je sustav za upravljanje bazama podataka koji upravlja relacijskim bazama podataka i koristi jezik SQL. Sustav koristi transakcije sa </w:t>
       </w:r>
       <w:r>
         <w:rPr>
@@ -7681,7 +7704,7 @@
         </w:rPr>
         <w:lastRenderedPageBreak/>
         <w:pict w14:anchorId="4F5C916D">
-          <v:shape id="Picture 1" o:spid="_x0000_i1128" type="#_x0000_t75" style="width:459.6pt;height:190.8pt;visibility:visible;mso-wrap-style:square">
+          <v:shape id="Picture 1" o:spid="_x0000_i1026" type="#_x0000_t75" style="width:431.25pt;height:179.25pt;visibility:visible;mso-wrap-style:square">
             <v:imagedata r:id="rId16" o:title=""/>
           </v:shape>
         </w:pict>
@@ -7839,13 +7862,7 @@
         <w:rPr>
           <w:rFonts w:ascii="Arial" w:hAnsi="Arial" w:cs="Arial"/>
         </w:rPr>
-        <w:t>) koje sustav treba imitirati.</w:t>
-      </w:r>
-      <w:r>
-        <w:rPr>
-          <w:rFonts w:ascii="Arial" w:hAnsi="Arial" w:cs="Arial"/>
-        </w:rPr>
-        <w:t xml:space="preserve"> Korištena je relacijska baza gdje svaka relacija predstavlja neki entitet iz stvarnog života. Entiteti su međusobno povezani vezama različitih spojnosti.</w:t>
+        <w:t>) koje sustav treba imitirati. Korištena je relacijska baza gdje svaka relacija predstavlja neki entitet iz stvarnog života. Entiteti su međusobno povezani vezama različitih spojnosti.</w:t>
       </w:r>
     </w:p>
     <w:p>
@@ -8174,7 +8191,7 @@
       <w:r>
         <w:lastRenderedPageBreak/>
         <w:pict w14:anchorId="7FFDAD72">
-          <v:shape id="_x0000_i1093" type="#_x0000_t75" style="width:467.4pt;height:288.6pt">
+          <v:shape id="_x0000_i1027" type="#_x0000_t75" style="width:467.25pt;height:288.75pt">
             <v:imagedata r:id="rId17" o:title=""/>
           </v:shape>
         </w:pict>
@@ -8329,7 +8346,7 @@
       </w:pPr>
       <w:r>
         <w:pict w14:anchorId="13B2D27A">
-          <v:shape id="_x0000_i1129" type="#_x0000_t75" style="width:444.6pt;height:180.6pt">
+          <v:shape id="_x0000_i1028" type="#_x0000_t75" style="width:444pt;height:180.75pt">
             <v:imagedata r:id="rId18" o:title=""/>
           </v:shape>
         </w:pict>
@@ -8725,15 +8742,7 @@
           <w:i/>
           <w:iCs/>
         </w:rPr>
-        <w:t>Persona</w:t>
-      </w:r>
-      <w:r>
-        <w:rPr>
-          <w:rFonts w:ascii="Arial" w:hAnsi="Arial" w:cs="Arial"/>
-          <w:i/>
-          <w:iCs/>
-        </w:rPr>
-        <w:t xml:space="preserve"> </w:t>
+        <w:t xml:space="preserve">Persona </w:t>
       </w:r>
       <w:r>
         <w:rPr>
@@ -9214,25 +9223,7 @@
         <w:rPr>
           <w:rFonts w:ascii="Arial" w:hAnsi="Arial" w:cs="Arial"/>
         </w:rPr>
-        <w:t xml:space="preserve">sadrži </w:t>
-      </w:r>
-      <w:r>
-        <w:rPr>
-          <w:rFonts w:ascii="Arial" w:hAnsi="Arial" w:cs="Arial"/>
-        </w:rPr>
-        <w:t xml:space="preserve">informacije o </w:t>
-      </w:r>
-      <w:r>
-        <w:rPr>
-          <w:rFonts w:ascii="Arial" w:hAnsi="Arial" w:cs="Arial"/>
-        </w:rPr>
-        <w:t>ulogama korisnika</w:t>
-      </w:r>
-      <w:r>
-        <w:rPr>
-          <w:rFonts w:ascii="Arial" w:hAnsi="Arial" w:cs="Arial"/>
-        </w:rPr>
-        <w:t xml:space="preserve"> sustava. Sadrži atribute </w:t>
+        <w:t xml:space="preserve">sadrži informacije o ulogama korisnika sustava. Sadrži atribute </w:t>
       </w:r>
       <w:r>
         <w:rPr>
@@ -9262,7 +9253,13 @@
           <w:i/>
           <w:iCs/>
         </w:rPr>
-        <w:t>roleName</w:t>
+        <w:t xml:space="preserve">roleName. </w:t>
+      </w:r>
+      <w:r>
+        <w:rPr>
+          <w:rFonts w:ascii="Arial" w:hAnsi="Arial" w:cs="Arial"/>
+        </w:rPr>
+        <w:t xml:space="preserve">Ovaj je entitet u vezi </w:t>
       </w:r>
       <w:r>
         <w:rPr>
@@ -9270,13 +9267,13 @@
           <w:i/>
           <w:iCs/>
         </w:rPr>
-        <w:t xml:space="preserve">. </w:t>
-      </w:r>
-      <w:r>
-        <w:rPr>
-          <w:rFonts w:ascii="Arial" w:hAnsi="Arial" w:cs="Arial"/>
-        </w:rPr>
-        <w:t xml:space="preserve">Ovaj je entitet u vezi </w:t>
+        <w:t xml:space="preserve">Many-to-one </w:t>
+      </w:r>
+      <w:r>
+        <w:rPr>
+          <w:rFonts w:ascii="Arial" w:hAnsi="Arial" w:cs="Arial"/>
+        </w:rPr>
+        <w:t xml:space="preserve">s entitetom </w:t>
       </w:r>
       <w:r>
         <w:rPr>
@@ -9284,53 +9281,7 @@
           <w:i/>
           <w:iCs/>
         </w:rPr>
-        <w:t>Many</w:t>
-      </w:r>
-      <w:r>
-        <w:rPr>
-          <w:rFonts w:ascii="Arial" w:hAnsi="Arial" w:cs="Arial"/>
-          <w:i/>
-          <w:iCs/>
-        </w:rPr>
-        <w:t>-to-</w:t>
-      </w:r>
-      <w:r>
-        <w:rPr>
-          <w:rFonts w:ascii="Arial" w:hAnsi="Arial" w:cs="Arial"/>
-          <w:i/>
-          <w:iCs/>
-        </w:rPr>
-        <w:t>one</w:t>
-      </w:r>
-      <w:r>
-        <w:rPr>
-          <w:rFonts w:ascii="Arial" w:hAnsi="Arial" w:cs="Arial"/>
-          <w:i/>
-          <w:iCs/>
-        </w:rPr>
-        <w:t xml:space="preserve"> </w:t>
-      </w:r>
-      <w:r>
-        <w:rPr>
-          <w:rFonts w:ascii="Arial" w:hAnsi="Arial" w:cs="Arial"/>
-        </w:rPr>
-        <w:t xml:space="preserve">s entitetom </w:t>
-      </w:r>
-      <w:r>
-        <w:rPr>
-          <w:rFonts w:ascii="Arial" w:hAnsi="Arial" w:cs="Arial"/>
-          <w:i/>
-          <w:iCs/>
-        </w:rPr>
-        <w:t>User</w:t>
-      </w:r>
-      <w:r>
-        <w:rPr>
-          <w:rFonts w:ascii="Arial" w:hAnsi="Arial" w:cs="Arial"/>
-          <w:i/>
-          <w:iCs/>
-        </w:rPr>
-        <w:t xml:space="preserve"> </w:t>
+        <w:t xml:space="preserve">User </w:t>
       </w:r>
       <w:r>
         <w:rPr>
@@ -9729,39 +9680,13 @@
           <w:i/>
           <w:iCs/>
         </w:rPr>
-        <w:t>Log</w:t>
-      </w:r>
-      <w:r>
-        <w:rPr>
-          <w:rFonts w:ascii="Arial" w:hAnsi="Arial" w:cs="Arial"/>
-          <w:i/>
-          <w:iCs/>
-        </w:rPr>
-        <w:t xml:space="preserve"> </w:t>
-      </w:r>
-      <w:r>
-        <w:rPr>
-          <w:rFonts w:ascii="Arial" w:hAnsi="Arial" w:cs="Arial"/>
-        </w:rPr>
-        <w:t xml:space="preserve">sadrži </w:t>
-      </w:r>
-      <w:r>
-        <w:rPr>
-          <w:rFonts w:ascii="Arial" w:hAnsi="Arial" w:cs="Arial"/>
-        </w:rPr>
-        <w:t>informacije o aktivnostima u sustavu</w:t>
-      </w:r>
-      <w:r>
-        <w:rPr>
-          <w:rFonts w:ascii="Arial" w:hAnsi="Arial" w:cs="Arial"/>
-        </w:rPr>
-        <w:t>.</w:t>
-      </w:r>
-      <w:r>
-        <w:rPr>
-          <w:rFonts w:ascii="Arial" w:hAnsi="Arial" w:cs="Arial"/>
-        </w:rPr>
-        <w:t xml:space="preserve"> Postavljanje upita osobi, </w:t>
+        <w:t xml:space="preserve">Log </w:t>
+      </w:r>
+      <w:r>
+        <w:rPr>
+          <w:rFonts w:ascii="Arial" w:hAnsi="Arial" w:cs="Arial"/>
+        </w:rPr>
+        <w:t xml:space="preserve">sadrži informacije o aktivnostima u sustavu. Postavljanje upita osobi, </w:t>
       </w:r>
       <w:r>
         <w:rPr>
@@ -10580,33 +10505,13 @@
           <w:i/>
           <w:iCs/>
         </w:rPr>
-        <w:t>Persona</w:t>
-      </w:r>
-      <w:r>
-        <w:rPr>
-          <w:rFonts w:ascii="Arial" w:hAnsi="Arial" w:cs="Arial"/>
-          <w:i/>
-          <w:iCs/>
-        </w:rPr>
-        <w:t xml:space="preserve"> </w:t>
-      </w:r>
-      <w:r>
-        <w:rPr>
-          <w:rFonts w:ascii="Arial" w:hAnsi="Arial" w:cs="Arial"/>
-        </w:rPr>
-        <w:t xml:space="preserve">sadrži </w:t>
-      </w:r>
-      <w:r>
-        <w:rPr>
-          <w:rFonts w:ascii="Arial" w:hAnsi="Arial" w:cs="Arial"/>
-        </w:rPr>
-        <w:t>karakteristike osoba koje sustav oponaša</w:t>
-      </w:r>
-      <w:r>
-        <w:rPr>
-          <w:rFonts w:ascii="Arial" w:hAnsi="Arial" w:cs="Arial"/>
-        </w:rPr>
-        <w:t xml:space="preserve">. </w:t>
+        <w:t xml:space="preserve">Persona </w:t>
+      </w:r>
+      <w:r>
+        <w:rPr>
+          <w:rFonts w:ascii="Arial" w:hAnsi="Arial" w:cs="Arial"/>
+        </w:rPr>
+        <w:t xml:space="preserve">sadrži karakteristike osoba koje sustav oponaša. </w:t>
       </w:r>
       <w:r>
         <w:rPr>
@@ -11803,7 +11708,13 @@
           <w:i/>
           <w:iCs/>
         </w:rPr>
-        <w:t>Category</w:t>
+        <w:t xml:space="preserve">Category </w:t>
+      </w:r>
+      <w:r>
+        <w:rPr>
+          <w:rFonts w:ascii="Arial" w:hAnsi="Arial" w:cs="Arial"/>
+        </w:rPr>
+        <w:t xml:space="preserve">sadrži informacije o kategorijama osoba. Sadrži atribute </w:t>
       </w:r>
       <w:r>
         <w:rPr>
@@ -11811,25 +11722,7 @@
           <w:i/>
           <w:iCs/>
         </w:rPr>
-        <w:t xml:space="preserve"> </w:t>
-      </w:r>
-      <w:r>
-        <w:rPr>
-          <w:rFonts w:ascii="Arial" w:hAnsi="Arial" w:cs="Arial"/>
-        </w:rPr>
-        <w:t xml:space="preserve">sadrži informacije o </w:t>
-      </w:r>
-      <w:r>
-        <w:rPr>
-          <w:rFonts w:ascii="Arial" w:hAnsi="Arial" w:cs="Arial"/>
-        </w:rPr>
-        <w:t>kategorijama osoba</w:t>
-      </w:r>
-      <w:r>
-        <w:rPr>
-          <w:rFonts w:ascii="Arial" w:hAnsi="Arial" w:cs="Arial"/>
-        </w:rPr>
-        <w:t xml:space="preserve">. Sadrži atribute </w:t>
+        <w:t>category</w:t>
       </w:r>
       <w:r>
         <w:rPr>
@@ -11837,7 +11730,7 @@
           <w:i/>
           <w:iCs/>
         </w:rPr>
-        <w:t>category</w:t>
+        <w:t>Id</w:t>
       </w:r>
       <w:r>
         <w:rPr>
@@ -11845,7 +11738,13 @@
           <w:i/>
           <w:iCs/>
         </w:rPr>
-        <w:t>Id</w:t>
+        <w:t xml:space="preserve"> </w:t>
+      </w:r>
+      <w:r>
+        <w:rPr>
+          <w:rFonts w:ascii="Arial" w:hAnsi="Arial" w:cs="Arial"/>
+        </w:rPr>
+        <w:t xml:space="preserve">i </w:t>
       </w:r>
       <w:r>
         <w:rPr>
@@ -11853,13 +11752,13 @@
           <w:i/>
           <w:iCs/>
         </w:rPr>
-        <w:t xml:space="preserve"> </w:t>
-      </w:r>
-      <w:r>
-        <w:rPr>
-          <w:rFonts w:ascii="Arial" w:hAnsi="Arial" w:cs="Arial"/>
-        </w:rPr>
-        <w:t xml:space="preserve">i </w:t>
+        <w:t xml:space="preserve">categoryName. </w:t>
+      </w:r>
+      <w:r>
+        <w:rPr>
+          <w:rFonts w:ascii="Arial" w:hAnsi="Arial" w:cs="Arial"/>
+        </w:rPr>
+        <w:t xml:space="preserve">Ovaj je entitet u vezi </w:t>
       </w:r>
       <w:r>
         <w:rPr>
@@ -11867,7 +11766,13 @@
           <w:i/>
           <w:iCs/>
         </w:rPr>
-        <w:t>category</w:t>
+        <w:t xml:space="preserve">Many-to-one </w:t>
+      </w:r>
+      <w:r>
+        <w:rPr>
+          <w:rFonts w:ascii="Arial" w:hAnsi="Arial" w:cs="Arial"/>
+        </w:rPr>
+        <w:t xml:space="preserve">s entitetom </w:t>
       </w:r>
       <w:r>
         <w:rPr>
@@ -11875,43 +11780,7 @@
           <w:i/>
           <w:iCs/>
         </w:rPr>
-        <w:t xml:space="preserve">Name. </w:t>
-      </w:r>
-      <w:r>
-        <w:rPr>
-          <w:rFonts w:ascii="Arial" w:hAnsi="Arial" w:cs="Arial"/>
-        </w:rPr>
-        <w:t xml:space="preserve">Ovaj je entitet u vezi </w:t>
-      </w:r>
-      <w:r>
-        <w:rPr>
-          <w:rFonts w:ascii="Arial" w:hAnsi="Arial" w:cs="Arial"/>
-          <w:i/>
-          <w:iCs/>
-        </w:rPr>
-        <w:t xml:space="preserve">Many-to-one </w:t>
-      </w:r>
-      <w:r>
-        <w:rPr>
-          <w:rFonts w:ascii="Arial" w:hAnsi="Arial" w:cs="Arial"/>
-        </w:rPr>
-        <w:t xml:space="preserve">s entitetom </w:t>
-      </w:r>
-      <w:r>
-        <w:rPr>
-          <w:rFonts w:ascii="Arial" w:hAnsi="Arial" w:cs="Arial"/>
-          <w:i/>
-          <w:iCs/>
-        </w:rPr>
-        <w:t>Persona</w:t>
-      </w:r>
-      <w:r>
-        <w:rPr>
-          <w:rFonts w:ascii="Arial" w:hAnsi="Arial" w:cs="Arial"/>
-          <w:i/>
-          <w:iCs/>
-        </w:rPr>
-        <w:t xml:space="preserve"> </w:t>
+        <w:t xml:space="preserve">Persona </w:t>
       </w:r>
       <w:r>
         <w:rPr>
@@ -12311,6 +12180,1475 @@
       <w:r>
         <w:t>Aplikacijska programska sučelja</w:t>
       </w:r>
+      <w:r>
+        <w:t xml:space="preserve"> vanjskih usluga</w:t>
+      </w:r>
+    </w:p>
+    <w:p>
+      <w:pPr>
+        <w:rPr>
+          <w:rFonts w:ascii="Arial" w:hAnsi="Arial" w:cs="Arial"/>
+        </w:rPr>
+      </w:pPr>
+      <w:r>
+        <w:rPr>
+          <w:rFonts w:ascii="Arial" w:hAnsi="Arial" w:cs="Arial"/>
+        </w:rPr>
+        <w:t>Aplikacijska programska sučelja</w:t>
+      </w:r>
+      <w:r>
+        <w:rPr>
+          <w:rFonts w:ascii="Arial" w:hAnsi="Arial" w:cs="Arial"/>
+        </w:rPr>
+        <w:t xml:space="preserve"> vanjskih usluga</w:t>
+      </w:r>
+      <w:r>
+        <w:rPr>
+          <w:rFonts w:ascii="Arial" w:hAnsi="Arial" w:cs="Arial"/>
+        </w:rPr>
+        <w:t xml:space="preserve"> korištena</w:t>
+      </w:r>
+      <w:r>
+        <w:rPr>
+          <w:rFonts w:ascii="Arial" w:hAnsi="Arial" w:cs="Arial"/>
+        </w:rPr>
+        <w:t xml:space="preserve"> su pri izradi ovog sustava sa svrhom realnih odgovora pojedinih osoba i sa svrhom omogućavanja interaktivnosti kreacijom zvučnih zapisa za pojedine poruke.</w:t>
+      </w:r>
+    </w:p>
+    <w:p>
+      <w:pPr>
+        <w:rPr>
+          <w:rFonts w:ascii="Arial" w:hAnsi="Arial" w:cs="Arial"/>
+        </w:rPr>
+      </w:pPr>
+      <w:r>
+        <w:rPr>
+          <w:rFonts w:ascii="Arial" w:hAnsi="Arial" w:cs="Arial"/>
+        </w:rPr>
+        <w:t xml:space="preserve">Oba u nastavku opisana sučelja koriste tzv. </w:t>
+      </w:r>
+      <w:r>
+        <w:rPr>
+          <w:rFonts w:ascii="Arial" w:hAnsi="Arial" w:cs="Arial"/>
+          <w:i/>
+          <w:iCs/>
+        </w:rPr>
+        <w:t>API token</w:t>
+      </w:r>
+      <w:r>
+        <w:rPr>
+          <w:rFonts w:ascii="Arial" w:hAnsi="Arial" w:cs="Arial"/>
+        </w:rPr>
+        <w:t xml:space="preserve"> za autentifikaciju korisnika.</w:t>
+      </w:r>
+    </w:p>
+    <w:p>
+      <w:pPr>
+        <w:pStyle w:val="Heading3"/>
+      </w:pPr>
+      <w:r>
+        <w:t>OpenAI API</w:t>
+      </w:r>
+    </w:p>
+    <w:p>
+      <w:pPr>
+        <w:rPr>
+          <w:rFonts w:ascii="Arial" w:hAnsi="Arial" w:cs="Arial"/>
+        </w:rPr>
+      </w:pPr>
+      <w:r>
+        <w:rPr>
+          <w:rFonts w:ascii="Arial" w:hAnsi="Arial" w:cs="Arial"/>
+        </w:rPr>
+        <w:t xml:space="preserve">OpenAI API [8] se u kontekstu ovog sustava koristi za generiranje odgovora </w:t>
+      </w:r>
+      <w:r>
+        <w:rPr>
+          <w:rFonts w:ascii="Arial" w:hAnsi="Arial" w:cs="Arial"/>
+        </w:rPr>
+        <w:t xml:space="preserve">pojedinih osoba u pojedinim kontekstima. </w:t>
+      </w:r>
+      <w:r>
+        <w:rPr>
+          <w:rFonts w:ascii="Arial" w:hAnsi="Arial" w:cs="Arial"/>
+        </w:rPr>
+        <w:t>Ima nekoliko korisnih funkcija kao što su generiranje teksta, generiranje slika i sinteza teksta iz govora</w:t>
+      </w:r>
+      <w:r>
+        <w:rPr>
+          <w:rFonts w:ascii="Arial" w:hAnsi="Arial" w:cs="Arial"/>
+        </w:rPr>
+        <w:t xml:space="preserve">. </w:t>
+      </w:r>
+      <w:r>
+        <w:rPr>
+          <w:rFonts w:ascii="Arial" w:hAnsi="Arial" w:cs="Arial"/>
+        </w:rPr>
+        <w:t>Ovo aplikacijsko programsko sučelje sadrži nekoliko modela kojima se može pristupiti, uključujući GPT-4, GPT-3.5, DALL-E i Whisper</w:t>
+      </w:r>
+      <w:r>
+        <w:rPr>
+          <w:rFonts w:ascii="Arial" w:hAnsi="Arial" w:cs="Arial"/>
+        </w:rPr>
+        <w:t>.</w:t>
+      </w:r>
+      <w:r>
+        <w:rPr>
+          <w:rFonts w:ascii="Arial" w:hAnsi="Arial" w:cs="Arial"/>
+        </w:rPr>
+        <w:t xml:space="preserve">[1]. </w:t>
+      </w:r>
+      <w:r>
+        <w:rPr>
+          <w:rFonts w:ascii="Arial" w:hAnsi="Arial" w:cs="Arial"/>
+        </w:rPr>
+        <w:t>Konkretno, ovdje se koristi model GPT</w:t>
+      </w:r>
+      <w:r>
+        <w:rPr>
+          <w:rFonts w:ascii="Arial" w:hAnsi="Arial" w:cs="Arial"/>
+        </w:rPr>
+        <w:t xml:space="preserve"> </w:t>
+      </w:r>
+      <w:r>
+        <w:rPr>
+          <w:rFonts w:ascii="Arial" w:hAnsi="Arial" w:cs="Arial"/>
+        </w:rPr>
+        <w:t>3.5, model iza popularnog alata ChatGP</w:t>
+      </w:r>
+      <w:r>
+        <w:rPr>
+          <w:rFonts w:ascii="Arial" w:hAnsi="Arial" w:cs="Arial"/>
+        </w:rPr>
+        <w:t xml:space="preserve">T. Također, postoji i </w:t>
+      </w:r>
+      <w:r>
+        <w:rPr>
+          <w:rFonts w:ascii="Arial" w:hAnsi="Arial" w:cs="Arial"/>
+          <w:i/>
+          <w:iCs/>
+        </w:rPr>
+        <w:t>openai</w:t>
+      </w:r>
+      <w:r>
+        <w:rPr>
+          <w:rFonts w:ascii="Arial" w:hAnsi="Arial" w:cs="Arial"/>
+        </w:rPr>
+        <w:t xml:space="preserve"> npm paket koji se u kodu koristi za</w:t>
+      </w:r>
+      <w:r>
+        <w:rPr>
+          <w:rFonts w:ascii="Arial" w:hAnsi="Arial" w:cs="Arial"/>
+        </w:rPr>
+        <w:t xml:space="preserve"> olakšani pristup </w:t>
+      </w:r>
+      <w:r>
+        <w:rPr>
+          <w:rFonts w:ascii="Arial" w:hAnsi="Arial" w:cs="Arial"/>
+        </w:rPr>
+        <w:t>funkcijama sučelja</w:t>
+      </w:r>
+      <w:r>
+        <w:rPr>
+          <w:rFonts w:ascii="Arial" w:hAnsi="Arial" w:cs="Arial"/>
+        </w:rPr>
+        <w:t xml:space="preserve"> kreiranjem instance API-ja </w:t>
+      </w:r>
+      <w:r>
+        <w:rPr>
+          <w:rStyle w:val="KdutekstuChar"/>
+        </w:rPr>
+        <w:t>OpenAIApi</w:t>
+      </w:r>
+      <w:r>
+        <w:rPr>
+          <w:rFonts w:ascii="Arial" w:hAnsi="Arial" w:cs="Arial"/>
+        </w:rPr>
+        <w:t xml:space="preserve"> </w:t>
+      </w:r>
+      <w:r>
+        <w:rPr>
+          <w:rFonts w:ascii="Arial" w:hAnsi="Arial" w:cs="Arial"/>
+        </w:rPr>
+        <w:t>i postavljanjem zadane konfiguracije.</w:t>
+      </w:r>
+    </w:p>
+    <w:p>
+      <w:pPr>
+        <w:rPr>
+          <w:rFonts w:ascii="Arial" w:hAnsi="Arial" w:cs="Arial"/>
+        </w:rPr>
+      </w:pPr>
+      <w:r>
+        <w:rPr>
+          <w:rFonts w:ascii="Arial" w:hAnsi="Arial" w:cs="Arial"/>
+        </w:rPr>
+        <w:t xml:space="preserve">Iako ovo aplikacijsko programsko sučelje sadrži mnoge URL-ove na koje se zahtjevi mogu slati, </w:t>
+      </w:r>
+      <w:r>
+        <w:rPr>
+          <w:rFonts w:ascii="Arial" w:hAnsi="Arial" w:cs="Arial"/>
+        </w:rPr>
+        <w:t xml:space="preserve">u implementaciji sustava se zahtjevi šalju samo na </w:t>
+      </w:r>
+      <w:hyperlink r:id="rId19" w:history="1">
+        <w:r>
+          <w:rPr>
+            <w:rStyle w:val="Hyperlink"/>
+            <w:rFonts w:ascii="Arial" w:hAnsi="Arial" w:cs="Arial"/>
+          </w:rPr>
+          <w:t>https://api.openai.com/v1/chat/completions</w:t>
+        </w:r>
+      </w:hyperlink>
+      <w:r>
+        <w:rPr>
+          <w:rFonts w:ascii="Arial" w:hAnsi="Arial" w:cs="Arial"/>
+        </w:rPr>
+        <w:t xml:space="preserve"> [8]. Slanje zahtjeva na ovaj URL omogućava generiranje odgovora na poruke priložene u zahtjevu, što znači da generira odgovor na temelju konteksta trenutnog razgovora. Bez te funkcionalnosti </w:t>
+      </w:r>
+      <w:r>
+        <w:rPr>
+          <w:rFonts w:ascii="Arial" w:hAnsi="Arial" w:cs="Arial"/>
+        </w:rPr>
+        <w:lastRenderedPageBreak/>
+        <w:t>ne bi bilo moguće definirati karakteristike pojedinih osoba i da one ostanu pohranjene, tj. da ih model uzme u obzir. Postoji i nedostatak: mora se svaki put slati cijeli razgovor kao kontekst, ali u praksi nije predstavljalo probleme s brzinom odgovora.</w:t>
+      </w:r>
+    </w:p>
+    <w:p>
+      <w:pPr>
+        <w:rPr>
+          <w:rFonts w:ascii="Arial" w:hAnsi="Arial" w:cs="Arial"/>
+        </w:rPr>
+      </w:pPr>
+    </w:p>
+    <w:p>
+      <w:pPr>
+        <w:pStyle w:val="Kd"/>
+        <w:ind w:left="0"/>
+      </w:pPr>
+      <w:r>
+        <w:t>const { Configuration, OpenAIApi } = require("openai");</w:t>
+      </w:r>
+    </w:p>
+    <w:p>
+      <w:pPr>
+        <w:pStyle w:val="Kd"/>
+        <w:ind w:left="0"/>
+      </w:pPr>
+      <w:r>
+        <w:t>const model = "gpt-3.5-turbo"</w:t>
+      </w:r>
+    </w:p>
+    <w:p>
+      <w:pPr>
+        <w:pStyle w:val="Kd"/>
+        <w:ind w:left="0"/>
+      </w:pPr>
+      <w:r>
+        <w:t>const {OPENAI_API_KEY} = require('../data/openai_api_key')</w:t>
+      </w:r>
+    </w:p>
+    <w:p>
+      <w:pPr>
+        <w:pStyle w:val="Kd"/>
+        <w:ind w:left="0"/>
+      </w:pPr>
+      <w:r>
+        <w:t>const configuration = new Configuration({ apiKey: OPENAI_API_KEY, });</w:t>
+      </w:r>
+    </w:p>
+    <w:p>
+      <w:pPr>
+        <w:pStyle w:val="Kd"/>
+        <w:ind w:left="0"/>
+      </w:pPr>
+      <w:r>
+        <w:t>const openai = new OpenAIApi(configuration);</w:t>
+      </w:r>
+    </w:p>
+    <w:p>
+      <w:pPr>
+        <w:pStyle w:val="Kd"/>
+        <w:ind w:left="0"/>
+      </w:pPr>
+      <w:r>
+        <w:t>router.post("/", async (req, res) =&gt; {</w:t>
+      </w:r>
+    </w:p>
+    <w:p>
+      <w:pPr>
+        <w:pStyle w:val="Kd"/>
+        <w:ind w:left="0"/>
+      </w:pPr>
+      <w:r>
+        <w:t xml:space="preserve">    chatData = req.body</w:t>
+      </w:r>
+    </w:p>
+    <w:p>
+      <w:pPr>
+        <w:pStyle w:val="Kd"/>
+        <w:ind w:left="0"/>
+      </w:pPr>
+      <w:r>
+        <w:t xml:space="preserve">    console.log(chatData)</w:t>
+      </w:r>
+    </w:p>
+    <w:p>
+      <w:pPr>
+        <w:pStyle w:val="Kd"/>
+        <w:ind w:left="0"/>
+      </w:pPr>
+      <w:r>
+        <w:t xml:space="preserve">    try {</w:t>
+      </w:r>
+    </w:p>
+    <w:p>
+      <w:pPr>
+        <w:pStyle w:val="Kd"/>
+        <w:ind w:left="0"/>
+      </w:pPr>
+      <w:r>
+        <w:t xml:space="preserve">        const response = await openai.createChatCompletion({</w:t>
+      </w:r>
+    </w:p>
+    <w:p>
+      <w:pPr>
+        <w:pStyle w:val="Kd"/>
+        <w:ind w:left="0"/>
+      </w:pPr>
+      <w:r>
+        <w:t xml:space="preserve">            model: model,</w:t>
+      </w:r>
+    </w:p>
+    <w:p>
+      <w:pPr>
+        <w:pStyle w:val="Kd"/>
+        <w:ind w:left="0"/>
+      </w:pPr>
+      <w:r>
+        <w:t xml:space="preserve">            messages: chatData,</w:t>
+      </w:r>
+    </w:p>
+    <w:p>
+      <w:pPr>
+        <w:pStyle w:val="Kd"/>
+        <w:ind w:left="0"/>
+      </w:pPr>
+      <w:r>
+        <w:t xml:space="preserve">            temperature : 0.8,</w:t>
+      </w:r>
+    </w:p>
+    <w:p>
+      <w:pPr>
+        <w:pStyle w:val="Kd"/>
+        <w:ind w:left="0"/>
+      </w:pPr>
+      <w:r>
+        <w:t xml:space="preserve">            presence_penalty : 1.3,</w:t>
+      </w:r>
+    </w:p>
+    <w:p>
+      <w:pPr>
+        <w:pStyle w:val="Kd"/>
+        <w:ind w:left="0"/>
+      </w:pPr>
+      <w:r>
+        <w:t xml:space="preserve">            })</w:t>
+      </w:r>
+    </w:p>
+    <w:p>
+      <w:pPr>
+        <w:pStyle w:val="Kd"/>
+        <w:ind w:left="0"/>
+      </w:pPr>
+      <w:r>
+        <w:t xml:space="preserve">        if(response.status == 429){</w:t>
+      </w:r>
+    </w:p>
+    <w:p>
+      <w:pPr>
+        <w:pStyle w:val="Kd"/>
+        <w:ind w:left="0"/>
+      </w:pPr>
+      <w:r>
+        <w:t xml:space="preserve">            console.log(response)</w:t>
+      </w:r>
+    </w:p>
+    <w:p>
+      <w:pPr>
+        <w:pStyle w:val="Kd"/>
+        <w:ind w:left="0"/>
+      </w:pPr>
+      <w:r>
+        <w:t xml:space="preserve">            res.status(429)</w:t>
+      </w:r>
+    </w:p>
+    <w:p>
+      <w:pPr>
+        <w:pStyle w:val="Kd"/>
+        <w:ind w:left="0"/>
+      </w:pPr>
+      <w:r>
+        <w:t xml:space="preserve">            res.send(response)</w:t>
+      </w:r>
+    </w:p>
+    <w:p>
+      <w:pPr>
+        <w:pStyle w:val="Kd"/>
+        <w:ind w:left="0"/>
+      </w:pPr>
+      <w:r>
+        <w:t xml:space="preserve">        }</w:t>
+      </w:r>
+    </w:p>
+    <w:p>
+      <w:pPr>
+        <w:pStyle w:val="Kd"/>
+        <w:ind w:left="0"/>
+      </w:pPr>
+      <w:r>
+        <w:t xml:space="preserve">        res.send(response.data.choices[0].message);</w:t>
+      </w:r>
+    </w:p>
+    <w:p>
+      <w:pPr>
+        <w:pStyle w:val="Kd"/>
+        <w:ind w:left="0"/>
+      </w:pPr>
+      <w:r>
+        <w:t xml:space="preserve">    }</w:t>
+      </w:r>
+    </w:p>
+    <w:p>
+      <w:pPr>
+        <w:pStyle w:val="Kd"/>
+        <w:ind w:left="0"/>
+      </w:pPr>
+      <w:r>
+        <w:t xml:space="preserve">    catch (e) {</w:t>
+      </w:r>
+    </w:p>
+    <w:p>
+      <w:pPr>
+        <w:pStyle w:val="Kd"/>
+        <w:ind w:left="0"/>
+      </w:pPr>
+      <w:r>
+        <w:t xml:space="preserve">        res.status(400)</w:t>
+      </w:r>
+    </w:p>
+    <w:p>
+      <w:pPr>
+        <w:pStyle w:val="Kd"/>
+        <w:ind w:left="0"/>
+      </w:pPr>
+      <w:r>
+        <w:t xml:space="preserve">        console.log(e)</w:t>
+      </w:r>
+    </w:p>
+    <w:p>
+      <w:pPr>
+        <w:pStyle w:val="Kd"/>
+        <w:ind w:left="0"/>
+      </w:pPr>
+      <w:r>
+        <w:t xml:space="preserve">        res.send()</w:t>
+      </w:r>
+    </w:p>
+    <w:p>
+      <w:pPr>
+        <w:pStyle w:val="Kd"/>
+        <w:ind w:left="0"/>
+      </w:pPr>
+      <w:r>
+        <w:t xml:space="preserve">    } </w:t>
+      </w:r>
+    </w:p>
+    <w:p>
+      <w:pPr>
+        <w:pStyle w:val="Kd"/>
+        <w:keepNext/>
+        <w:ind w:left="0"/>
+      </w:pPr>
+      <w:r>
+        <w:t>});</w:t>
+      </w:r>
+    </w:p>
+    <w:p>
+      <w:pPr>
+        <w:pStyle w:val="Caption"/>
+        <w:rPr>
+          <w:rFonts w:ascii="Arial" w:hAnsi="Arial" w:cs="Arial"/>
+          <w:sz w:val="20"/>
+          <w:szCs w:val="18"/>
+        </w:rPr>
+      </w:pPr>
+      <w:r>
+        <w:rPr>
+          <w:rFonts w:ascii="Arial" w:hAnsi="Arial" w:cs="Arial"/>
+          <w:sz w:val="20"/>
+          <w:szCs w:val="18"/>
+        </w:rPr>
+        <w:t xml:space="preserve">Kôd </w:t>
+      </w:r>
+      <w:r>
+        <w:rPr>
+          <w:rFonts w:ascii="Arial" w:hAnsi="Arial" w:cs="Arial"/>
+          <w:sz w:val="20"/>
+          <w:szCs w:val="18"/>
+        </w:rPr>
+        <w:fldChar w:fldCharType="begin"/>
+      </w:r>
+      <w:r>
+        <w:rPr>
+          <w:rFonts w:ascii="Arial" w:hAnsi="Arial" w:cs="Arial"/>
+          <w:sz w:val="20"/>
+          <w:szCs w:val="18"/>
+        </w:rPr>
+        <w:instrText xml:space="preserve"> STYLEREF 1 \s </w:instrText>
+      </w:r>
+      <w:r>
+        <w:rPr>
+          <w:rFonts w:ascii="Arial" w:hAnsi="Arial" w:cs="Arial"/>
+          <w:sz w:val="20"/>
+          <w:szCs w:val="18"/>
+        </w:rPr>
+        <w:fldChar w:fldCharType="separate"/>
+      </w:r>
+      <w:r>
+        <w:rPr>
+          <w:rFonts w:ascii="Arial" w:hAnsi="Arial" w:cs="Arial"/>
+          <w:noProof/>
+          <w:sz w:val="20"/>
+          <w:szCs w:val="18"/>
+        </w:rPr>
+        <w:t>3</w:t>
+      </w:r>
+      <w:r>
+        <w:rPr>
+          <w:rFonts w:ascii="Arial" w:hAnsi="Arial" w:cs="Arial"/>
+          <w:sz w:val="20"/>
+          <w:szCs w:val="18"/>
+        </w:rPr>
+        <w:fldChar w:fldCharType="end"/>
+      </w:r>
+      <w:r>
+        <w:rPr>
+          <w:rFonts w:ascii="Arial" w:hAnsi="Arial" w:cs="Arial"/>
+          <w:sz w:val="20"/>
+          <w:szCs w:val="18"/>
+        </w:rPr>
+        <w:t>.</w:t>
+      </w:r>
+      <w:r>
+        <w:rPr>
+          <w:rFonts w:ascii="Arial" w:hAnsi="Arial" w:cs="Arial"/>
+          <w:sz w:val="20"/>
+          <w:szCs w:val="18"/>
+        </w:rPr>
+        <w:fldChar w:fldCharType="begin"/>
+      </w:r>
+      <w:r>
+        <w:rPr>
+          <w:rFonts w:ascii="Arial" w:hAnsi="Arial" w:cs="Arial"/>
+          <w:sz w:val="20"/>
+          <w:szCs w:val="18"/>
+        </w:rPr>
+        <w:instrText xml:space="preserve"> SEQ Kôd \* ARABIC \s 1 </w:instrText>
+      </w:r>
+      <w:r>
+        <w:rPr>
+          <w:rFonts w:ascii="Arial" w:hAnsi="Arial" w:cs="Arial"/>
+          <w:sz w:val="20"/>
+          <w:szCs w:val="18"/>
+        </w:rPr>
+        <w:fldChar w:fldCharType="separate"/>
+      </w:r>
+      <w:r>
+        <w:rPr>
+          <w:rFonts w:ascii="Arial" w:hAnsi="Arial" w:cs="Arial"/>
+          <w:noProof/>
+          <w:sz w:val="20"/>
+          <w:szCs w:val="18"/>
+        </w:rPr>
+        <w:t>1</w:t>
+      </w:r>
+      <w:r>
+        <w:rPr>
+          <w:rFonts w:ascii="Arial" w:hAnsi="Arial" w:cs="Arial"/>
+          <w:sz w:val="20"/>
+          <w:szCs w:val="18"/>
+        </w:rPr>
+        <w:fldChar w:fldCharType="end"/>
+      </w:r>
+      <w:r>
+        <w:rPr>
+          <w:rFonts w:ascii="Arial" w:hAnsi="Arial" w:cs="Arial"/>
+          <w:sz w:val="20"/>
+          <w:szCs w:val="18"/>
+        </w:rPr>
+        <w:t xml:space="preserve"> Primjer slanja zahtjeva na OpenAI API pomoću npm paketa</w:t>
+      </w:r>
+    </w:p>
+    <w:p>
+      <w:pPr>
+        <w:pStyle w:val="Heading2"/>
+      </w:pPr>
+      <w:r>
+        <w:lastRenderedPageBreak/>
+        <w:t>Play.ht API</w:t>
+      </w:r>
+    </w:p>
+    <w:p>
+      <w:pPr>
+        <w:rPr>
+          <w:rFonts w:ascii="Arial" w:hAnsi="Arial" w:cs="Arial"/>
+        </w:rPr>
+      </w:pPr>
+      <w:r>
+        <w:rPr>
+          <w:rFonts w:ascii="Arial" w:hAnsi="Arial" w:cs="Arial"/>
+        </w:rPr>
+        <w:t>Play.ht</w:t>
+      </w:r>
+      <w:r>
+        <w:rPr>
+          <w:rStyle w:val="FootnoteReference"/>
+          <w:rFonts w:ascii="Arial" w:hAnsi="Arial" w:cs="Arial"/>
+        </w:rPr>
+        <w:footnoteReference w:id="10"/>
+      </w:r>
+      <w:r>
+        <w:rPr>
+          <w:rFonts w:ascii="Arial" w:hAnsi="Arial" w:cs="Arial"/>
+        </w:rPr>
+        <w:t xml:space="preserve"> je internetska usluga koja omogućava sintezu govora iz tekst</w:t>
+      </w:r>
+      <w:r>
+        <w:rPr>
+          <w:rFonts w:ascii="Arial" w:hAnsi="Arial" w:cs="Arial"/>
+        </w:rPr>
+        <w:t xml:space="preserve">a na više različitih jezika što je bilo potrebno za implementaciju i omogućavanje interaktivne komunikacije s </w:t>
+      </w:r>
+      <w:r>
+        <w:rPr>
+          <w:rFonts w:ascii="Arial" w:hAnsi="Arial" w:cs="Arial"/>
+        </w:rPr>
+        <w:t>pojedinim osobama.</w:t>
+      </w:r>
+      <w:r>
+        <w:rPr>
+          <w:rFonts w:ascii="Arial" w:hAnsi="Arial" w:cs="Arial"/>
+        </w:rPr>
+        <w:t xml:space="preserve"> Ovo aplikacijsko programsko sučelje je jednostavno za korištenje: šalje se zahtjev za generiranjem audio zapisa te se onda šalje zahtjev za dohvat tog audio zapisa. </w:t>
+      </w:r>
+      <w:r>
+        <w:rPr>
+          <w:rFonts w:ascii="Arial" w:hAnsi="Arial" w:cs="Arial"/>
+        </w:rPr>
+        <w:t xml:space="preserve">Nedostatak korištenja sučelja je vrijeme </w:t>
+      </w:r>
+      <w:r>
+        <w:rPr>
+          <w:rFonts w:ascii="Arial" w:hAnsi="Arial" w:cs="Arial"/>
+        </w:rPr>
+        <w:t>koje je potrebno da se zapis kreira za dulje odgovore osoba. Iz tog se razloga ne koriste vanjske usluge za drugi smjer, sintezu teksta iz govora, već npm paket react-speech-kit</w:t>
+      </w:r>
+      <w:r>
+        <w:rPr>
+          <w:rStyle w:val="FootnoteReference"/>
+          <w:rFonts w:ascii="Arial" w:hAnsi="Arial" w:cs="Arial"/>
+        </w:rPr>
+        <w:footnoteReference w:id="11"/>
+      </w:r>
+      <w:r>
+        <w:rPr>
+          <w:rFonts w:ascii="Arial" w:hAnsi="Arial" w:cs="Arial"/>
+        </w:rPr>
+        <w:t xml:space="preserve"> koji koristi sustav za prepoznavanje govora ugrađen u pregledniku koji se koristi.</w:t>
+      </w:r>
+    </w:p>
+    <w:p>
+      <w:pPr>
+        <w:rPr>
+          <w:rFonts w:ascii="Arial" w:hAnsi="Arial" w:cs="Arial"/>
+        </w:rPr>
+      </w:pPr>
+    </w:p>
+    <w:p>
+      <w:pPr>
+        <w:pStyle w:val="Kd"/>
+        <w:ind w:left="0"/>
+      </w:pPr>
+      <w:r>
+        <w:t>router.get("/voices", async (req, res) =&gt; {</w:t>
+      </w:r>
+    </w:p>
+    <w:p>
+      <w:pPr>
+        <w:pStyle w:val="Kd"/>
+        <w:ind w:left="0"/>
+      </w:pPr>
+      <w:r>
+        <w:t xml:space="preserve">  try {</w:t>
+      </w:r>
+    </w:p>
+    <w:p>
+      <w:pPr>
+        <w:pStyle w:val="Kd"/>
+        <w:ind w:left="0"/>
+      </w:pPr>
+      <w:r>
+        <w:t xml:space="preserve">    response = await voiceRequest.get("https://play.ht/api/v1/getVoices")</w:t>
+      </w:r>
+    </w:p>
+    <w:p>
+      <w:pPr>
+        <w:pStyle w:val="Kd"/>
+        <w:ind w:left="0"/>
+      </w:pPr>
+      <w:r>
+        <w:t xml:space="preserve">    let returnArray = response.data.voices.filter((v) =&gt; </w:t>
+      </w:r>
+    </w:p>
+    <w:p>
+      <w:pPr>
+        <w:pStyle w:val="Kd"/>
+        <w:ind w:left="0"/>
+      </w:pPr>
+      <w:r>
+        <w:t xml:space="preserve">      v.voiceType === "Standard"</w:t>
+      </w:r>
+    </w:p>
+    <w:p>
+      <w:pPr>
+        <w:pStyle w:val="Kd"/>
+        <w:ind w:left="0"/>
+      </w:pPr>
+      <w:r>
+        <w:t xml:space="preserve">    )</w:t>
+      </w:r>
+    </w:p>
+    <w:p>
+      <w:pPr>
+        <w:pStyle w:val="Kd"/>
+        <w:ind w:left="0"/>
+      </w:pPr>
+      <w:r>
+        <w:t xml:space="preserve">    res.send(returnArray)</w:t>
+      </w:r>
+    </w:p>
+    <w:p>
+      <w:pPr>
+        <w:pStyle w:val="Kd"/>
+        <w:ind w:left="0"/>
+      </w:pPr>
+      <w:r>
+        <w:t xml:space="preserve">  } </w:t>
+      </w:r>
+    </w:p>
+    <w:p>
+      <w:pPr>
+        <w:pStyle w:val="Kd"/>
+        <w:ind w:left="0"/>
+      </w:pPr>
+      <w:r>
+        <w:t xml:space="preserve">  catch {</w:t>
+      </w:r>
+    </w:p>
+    <w:p>
+      <w:pPr>
+        <w:pStyle w:val="Kd"/>
+        <w:ind w:left="0"/>
+      </w:pPr>
+      <w:r>
+        <w:t xml:space="preserve">    res.status(400)</w:t>
+      </w:r>
+    </w:p>
+    <w:p>
+      <w:pPr>
+        <w:pStyle w:val="Kd"/>
+        <w:ind w:left="0"/>
+      </w:pPr>
+      <w:r>
+        <w:t xml:space="preserve">    res.send()</w:t>
+      </w:r>
+    </w:p>
+    <w:p>
+      <w:pPr>
+        <w:pStyle w:val="Kd"/>
+        <w:ind w:left="0"/>
+      </w:pPr>
+      <w:r>
+        <w:t xml:space="preserve">  }</w:t>
+      </w:r>
+    </w:p>
+    <w:p>
+      <w:pPr>
+        <w:pStyle w:val="Kd"/>
+        <w:keepNext/>
+        <w:ind w:left="0"/>
+      </w:pPr>
+      <w:r>
+        <w:t>})</w:t>
+      </w:r>
+    </w:p>
+    <w:p>
+      <w:pPr>
+        <w:pStyle w:val="Caption"/>
+        <w:rPr>
+          <w:rFonts w:ascii="Arial" w:hAnsi="Arial" w:cs="Arial"/>
+          <w:sz w:val="20"/>
+          <w:szCs w:val="18"/>
+        </w:rPr>
+      </w:pPr>
+      <w:r>
+        <w:rPr>
+          <w:rFonts w:ascii="Arial" w:hAnsi="Arial" w:cs="Arial"/>
+          <w:sz w:val="20"/>
+          <w:szCs w:val="18"/>
+        </w:rPr>
+        <w:t xml:space="preserve">Kôd </w:t>
+      </w:r>
+      <w:r>
+        <w:rPr>
+          <w:rFonts w:ascii="Arial" w:hAnsi="Arial" w:cs="Arial"/>
+          <w:sz w:val="20"/>
+          <w:szCs w:val="18"/>
+        </w:rPr>
+        <w:fldChar w:fldCharType="begin"/>
+      </w:r>
+      <w:r>
+        <w:rPr>
+          <w:rFonts w:ascii="Arial" w:hAnsi="Arial" w:cs="Arial"/>
+          <w:sz w:val="20"/>
+          <w:szCs w:val="18"/>
+        </w:rPr>
+        <w:instrText xml:space="preserve"> STYLEREF 1 \s </w:instrText>
+      </w:r>
+      <w:r>
+        <w:rPr>
+          <w:rFonts w:ascii="Arial" w:hAnsi="Arial" w:cs="Arial"/>
+          <w:sz w:val="20"/>
+          <w:szCs w:val="18"/>
+        </w:rPr>
+        <w:fldChar w:fldCharType="separate"/>
+      </w:r>
+      <w:r>
+        <w:rPr>
+          <w:rFonts w:ascii="Arial" w:hAnsi="Arial" w:cs="Arial"/>
+          <w:noProof/>
+          <w:sz w:val="20"/>
+          <w:szCs w:val="18"/>
+        </w:rPr>
+        <w:t>3</w:t>
+      </w:r>
+      <w:r>
+        <w:rPr>
+          <w:rFonts w:ascii="Arial" w:hAnsi="Arial" w:cs="Arial"/>
+          <w:sz w:val="20"/>
+          <w:szCs w:val="18"/>
+        </w:rPr>
+        <w:fldChar w:fldCharType="end"/>
+      </w:r>
+      <w:r>
+        <w:rPr>
+          <w:rFonts w:ascii="Arial" w:hAnsi="Arial" w:cs="Arial"/>
+          <w:sz w:val="20"/>
+          <w:szCs w:val="18"/>
+        </w:rPr>
+        <w:t>.</w:t>
+      </w:r>
+      <w:r>
+        <w:rPr>
+          <w:rFonts w:ascii="Arial" w:hAnsi="Arial" w:cs="Arial"/>
+          <w:sz w:val="20"/>
+          <w:szCs w:val="18"/>
+        </w:rPr>
+        <w:fldChar w:fldCharType="begin"/>
+      </w:r>
+      <w:r>
+        <w:rPr>
+          <w:rFonts w:ascii="Arial" w:hAnsi="Arial" w:cs="Arial"/>
+          <w:sz w:val="20"/>
+          <w:szCs w:val="18"/>
+        </w:rPr>
+        <w:instrText xml:space="preserve"> SEQ Kôd \* ARABIC \s 1 </w:instrText>
+      </w:r>
+      <w:r>
+        <w:rPr>
+          <w:rFonts w:ascii="Arial" w:hAnsi="Arial" w:cs="Arial"/>
+          <w:sz w:val="20"/>
+          <w:szCs w:val="18"/>
+        </w:rPr>
+        <w:fldChar w:fldCharType="separate"/>
+      </w:r>
+      <w:r>
+        <w:rPr>
+          <w:rFonts w:ascii="Arial" w:hAnsi="Arial" w:cs="Arial"/>
+          <w:noProof/>
+          <w:sz w:val="20"/>
+          <w:szCs w:val="18"/>
+        </w:rPr>
+        <w:t>2</w:t>
+      </w:r>
+      <w:r>
+        <w:rPr>
+          <w:rFonts w:ascii="Arial" w:hAnsi="Arial" w:cs="Arial"/>
+          <w:sz w:val="20"/>
+          <w:szCs w:val="18"/>
+        </w:rPr>
+        <w:fldChar w:fldCharType="end"/>
+      </w:r>
+      <w:r>
+        <w:rPr>
+          <w:rFonts w:ascii="Arial" w:hAnsi="Arial" w:cs="Arial"/>
+          <w:sz w:val="20"/>
+          <w:szCs w:val="18"/>
+        </w:rPr>
+        <w:t xml:space="preserve"> Primjer dohvata mogućih glasova </w:t>
+      </w:r>
+      <w:r>
+        <w:rPr>
+          <w:rFonts w:ascii="Arial" w:hAnsi="Arial" w:cs="Arial"/>
+          <w:sz w:val="20"/>
+          <w:szCs w:val="18"/>
+        </w:rPr>
+        <w:t xml:space="preserve">tipa </w:t>
+      </w:r>
+      <w:r>
+        <w:rPr>
+          <w:rFonts w:ascii="Arial" w:hAnsi="Arial" w:cs="Arial"/>
+          <w:i/>
+          <w:iCs/>
+          <w:sz w:val="20"/>
+          <w:szCs w:val="18"/>
+        </w:rPr>
+        <w:t xml:space="preserve">Standard </w:t>
+      </w:r>
+      <w:r>
+        <w:rPr>
+          <w:rFonts w:ascii="Arial" w:hAnsi="Arial" w:cs="Arial"/>
+          <w:sz w:val="20"/>
+          <w:szCs w:val="18"/>
+        </w:rPr>
+        <w:t>s Play.ht API-ja</w:t>
+      </w:r>
+    </w:p>
+    <w:p/>
+    <w:p>
+      <w:pPr>
+        <w:pStyle w:val="Kd"/>
+        <w:ind w:left="0"/>
+      </w:pPr>
+      <w:r>
+        <w:t xml:space="preserve">router.post("/", async (req, res) =&gt; { </w:t>
+      </w:r>
+    </w:p>
+    <w:p>
+      <w:pPr>
+        <w:pStyle w:val="Kd"/>
+        <w:ind w:left="0"/>
+      </w:pPr>
+      <w:r>
+        <w:t xml:space="preserve">  try {</w:t>
+      </w:r>
+    </w:p>
+    <w:p>
+      <w:pPr>
+        <w:pStyle w:val="Kd"/>
+        <w:ind w:left="0"/>
+      </w:pPr>
+      <w:r>
+        <w:t xml:space="preserve">    const sendData = {</w:t>
+      </w:r>
+    </w:p>
+    <w:p>
+      <w:pPr>
+        <w:pStyle w:val="Kd"/>
+        <w:ind w:left="0"/>
+      </w:pPr>
+      <w:r>
+        <w:t xml:space="preserve">      "voice": req.body.voice,</w:t>
+      </w:r>
+    </w:p>
+    <w:p>
+      <w:pPr>
+        <w:pStyle w:val="Kd"/>
+        <w:ind w:left="0"/>
+      </w:pPr>
+      <w:r>
+        <w:t xml:space="preserve">      "content": req.body.content,</w:t>
+      </w:r>
+    </w:p>
+    <w:p>
+      <w:pPr>
+        <w:pStyle w:val="Kd"/>
+        <w:ind w:left="0"/>
+      </w:pPr>
+      <w:r>
+        <w:lastRenderedPageBreak/>
+        <w:t xml:space="preserve">    }</w:t>
+      </w:r>
+    </w:p>
+    <w:p>
+      <w:pPr>
+        <w:pStyle w:val="Kd"/>
+        <w:ind w:left="0"/>
+      </w:pPr>
+      <w:r>
+        <w:t xml:space="preserve">    console.log(sendData)</w:t>
+      </w:r>
+    </w:p>
+    <w:p>
+      <w:pPr>
+        <w:pStyle w:val="Kd"/>
+        <w:ind w:left="0"/>
+      </w:pPr>
+      <w:r>
+        <w:t xml:space="preserve">    let response</w:t>
+      </w:r>
+    </w:p>
+    <w:p>
+      <w:pPr>
+        <w:pStyle w:val="Kd"/>
+        <w:ind w:left="0"/>
+      </w:pPr>
+      <w:r>
+        <w:t xml:space="preserve">    try {</w:t>
+      </w:r>
+    </w:p>
+    <w:p>
+      <w:pPr>
+        <w:pStyle w:val="Kd"/>
+        <w:ind w:left="0"/>
+      </w:pPr>
+      <w:r>
+        <w:t xml:space="preserve">      response = await voiceRequest.post("https://play.ht/api/v1/convert", sendData)</w:t>
+      </w:r>
+    </w:p>
+    <w:p>
+      <w:pPr>
+        <w:pStyle w:val="Kd"/>
+        <w:ind w:left="0"/>
+      </w:pPr>
+      <w:r>
+        <w:t xml:space="preserve">    } catch (error) {</w:t>
+      </w:r>
+    </w:p>
+    <w:p>
+      <w:pPr>
+        <w:pStyle w:val="Kd"/>
+        <w:ind w:left="0"/>
+      </w:pPr>
+      <w:r>
+        <w:t xml:space="preserve">      console.error(error);   </w:t>
+      </w:r>
+    </w:p>
+    <w:p>
+      <w:pPr>
+        <w:pStyle w:val="Kd"/>
+        <w:ind w:left="0"/>
+      </w:pPr>
+      <w:r>
+        <w:t xml:space="preserve">    }</w:t>
+      </w:r>
+    </w:p>
+    <w:p>
+      <w:pPr>
+        <w:pStyle w:val="Kd"/>
+        <w:ind w:left="0"/>
+      </w:pPr>
+      <w:r>
+        <w:t xml:space="preserve">    let audio = {</w:t>
+      </w:r>
+    </w:p>
+    <w:p>
+      <w:pPr>
+        <w:pStyle w:val="Kd"/>
+        <w:ind w:left="0"/>
+      </w:pPr>
+      <w:r>
+        <w:t xml:space="preserve">        "converted" : false</w:t>
+      </w:r>
+    </w:p>
+    <w:p>
+      <w:pPr>
+        <w:pStyle w:val="Kd"/>
+        <w:ind w:left="0"/>
+      </w:pPr>
+      <w:r>
+        <w:t xml:space="preserve">    }</w:t>
+      </w:r>
+    </w:p>
+    <w:p>
+      <w:pPr>
+        <w:pStyle w:val="Kd"/>
+        <w:ind w:left="0"/>
+      </w:pPr>
+      <w:r>
+        <w:t xml:space="preserve">    console.log(response)</w:t>
+      </w:r>
+    </w:p>
+    <w:p>
+      <w:pPr>
+        <w:pStyle w:val="Kd"/>
+        <w:ind w:left="0"/>
+      </w:pPr>
+      <w:r>
+        <w:t xml:space="preserve">    console.log(response.data)</w:t>
+      </w:r>
+    </w:p>
+    <w:p>
+      <w:pPr>
+        <w:pStyle w:val="Kd"/>
+        <w:ind w:left="0"/>
+      </w:pPr>
+      <w:r>
+        <w:t xml:space="preserve">    let transcriptionId = response.data.transcriptionId</w:t>
+      </w:r>
+    </w:p>
+    <w:p>
+      <w:pPr>
+        <w:pStyle w:val="Kd"/>
+        <w:ind w:left="0"/>
+      </w:pPr>
+      <w:r>
+        <w:t xml:space="preserve">    do {</w:t>
+      </w:r>
+    </w:p>
+    <w:p>
+      <w:pPr>
+        <w:pStyle w:val="Kd"/>
+        <w:ind w:left="0"/>
+      </w:pPr>
+      <w:r>
+        <w:t xml:space="preserve">        response = await voiceRequest.get("https://play.ht/api/v1/articleStatus?transcriptionId=" + transcriptionId )</w:t>
+      </w:r>
+    </w:p>
+    <w:p>
+      <w:pPr>
+        <w:pStyle w:val="Kd"/>
+        <w:ind w:left="0"/>
+      </w:pPr>
+      <w:r>
+        <w:t xml:space="preserve">        audio = response.data  </w:t>
+      </w:r>
+    </w:p>
+    <w:p>
+      <w:pPr>
+        <w:pStyle w:val="Kd"/>
+        <w:ind w:left="0"/>
+      </w:pPr>
+      <w:r>
+        <w:t xml:space="preserve">    } while (!audio.converted)</w:t>
+      </w:r>
+    </w:p>
+    <w:p>
+      <w:pPr>
+        <w:pStyle w:val="Kd"/>
+        <w:ind w:left="0"/>
+      </w:pPr>
+      <w:r>
+        <w:t xml:space="preserve">    res.send(response.data.audioUrl)</w:t>
+      </w:r>
+    </w:p>
+    <w:p>
+      <w:pPr>
+        <w:pStyle w:val="Kd"/>
+        <w:ind w:left="0"/>
+      </w:pPr>
+      <w:r>
+        <w:t xml:space="preserve">  }</w:t>
+      </w:r>
+    </w:p>
+    <w:p>
+      <w:pPr>
+        <w:pStyle w:val="Kd"/>
+        <w:ind w:left="0"/>
+      </w:pPr>
+      <w:r>
+        <w:t xml:space="preserve">  catch (e) {</w:t>
+      </w:r>
+    </w:p>
+    <w:p>
+      <w:pPr>
+        <w:pStyle w:val="Kd"/>
+        <w:ind w:left="0"/>
+      </w:pPr>
+      <w:r>
+        <w:t xml:space="preserve">    res.status(429)</w:t>
+      </w:r>
+    </w:p>
+    <w:p>
+      <w:pPr>
+        <w:pStyle w:val="Kd"/>
+        <w:ind w:left="0"/>
+      </w:pPr>
+      <w:r>
+        <w:t xml:space="preserve">    res.send()</w:t>
+      </w:r>
+    </w:p>
+    <w:p>
+      <w:pPr>
+        <w:pStyle w:val="Kd"/>
+        <w:ind w:left="0"/>
+      </w:pPr>
+      <w:r>
+        <w:t xml:space="preserve">  }</w:t>
+      </w:r>
+    </w:p>
+    <w:p>
+      <w:pPr>
+        <w:pStyle w:val="Kd"/>
+        <w:keepNext/>
+        <w:ind w:left="0"/>
+      </w:pPr>
+      <w:r>
+        <w:t>});</w:t>
+      </w:r>
+    </w:p>
+    <w:p>
+      <w:pPr>
+        <w:pStyle w:val="Caption"/>
+        <w:rPr>
+          <w:rFonts w:ascii="Arial" w:hAnsi="Arial" w:cs="Arial"/>
+          <w:sz w:val="20"/>
+          <w:szCs w:val="18"/>
+        </w:rPr>
+      </w:pPr>
+      <w:bookmarkStart w:id="21" w:name="_Ref135811180"/>
+      <w:r>
+        <w:rPr>
+          <w:rFonts w:ascii="Arial" w:hAnsi="Arial" w:cs="Arial"/>
+          <w:sz w:val="20"/>
+          <w:szCs w:val="18"/>
+        </w:rPr>
+        <w:t xml:space="preserve">Kôd </w:t>
+      </w:r>
+      <w:r>
+        <w:rPr>
+          <w:rFonts w:ascii="Arial" w:hAnsi="Arial" w:cs="Arial"/>
+          <w:sz w:val="20"/>
+          <w:szCs w:val="18"/>
+        </w:rPr>
+        <w:fldChar w:fldCharType="begin"/>
+      </w:r>
+      <w:r>
+        <w:rPr>
+          <w:rFonts w:ascii="Arial" w:hAnsi="Arial" w:cs="Arial"/>
+          <w:sz w:val="20"/>
+          <w:szCs w:val="18"/>
+        </w:rPr>
+        <w:instrText xml:space="preserve"> STYLEREF 1 \s </w:instrText>
+      </w:r>
+      <w:r>
+        <w:rPr>
+          <w:rFonts w:ascii="Arial" w:hAnsi="Arial" w:cs="Arial"/>
+          <w:sz w:val="20"/>
+          <w:szCs w:val="18"/>
+        </w:rPr>
+        <w:fldChar w:fldCharType="separate"/>
+      </w:r>
+      <w:r>
+        <w:rPr>
+          <w:rFonts w:ascii="Arial" w:hAnsi="Arial" w:cs="Arial"/>
+          <w:noProof/>
+          <w:sz w:val="20"/>
+          <w:szCs w:val="18"/>
+        </w:rPr>
+        <w:t>3</w:t>
+      </w:r>
+      <w:r>
+        <w:rPr>
+          <w:rFonts w:ascii="Arial" w:hAnsi="Arial" w:cs="Arial"/>
+          <w:sz w:val="20"/>
+          <w:szCs w:val="18"/>
+        </w:rPr>
+        <w:fldChar w:fldCharType="end"/>
+      </w:r>
+      <w:r>
+        <w:rPr>
+          <w:rFonts w:ascii="Arial" w:hAnsi="Arial" w:cs="Arial"/>
+          <w:sz w:val="20"/>
+          <w:szCs w:val="18"/>
+        </w:rPr>
+        <w:t>.</w:t>
+      </w:r>
+      <w:r>
+        <w:rPr>
+          <w:rFonts w:ascii="Arial" w:hAnsi="Arial" w:cs="Arial"/>
+          <w:sz w:val="20"/>
+          <w:szCs w:val="18"/>
+        </w:rPr>
+        <w:fldChar w:fldCharType="begin"/>
+      </w:r>
+      <w:r>
+        <w:rPr>
+          <w:rFonts w:ascii="Arial" w:hAnsi="Arial" w:cs="Arial"/>
+          <w:sz w:val="20"/>
+          <w:szCs w:val="18"/>
+        </w:rPr>
+        <w:instrText xml:space="preserve"> SEQ Kôd \* ARABIC \s 1 </w:instrText>
+      </w:r>
+      <w:r>
+        <w:rPr>
+          <w:rFonts w:ascii="Arial" w:hAnsi="Arial" w:cs="Arial"/>
+          <w:sz w:val="20"/>
+          <w:szCs w:val="18"/>
+        </w:rPr>
+        <w:fldChar w:fldCharType="separate"/>
+      </w:r>
+      <w:r>
+        <w:rPr>
+          <w:rFonts w:ascii="Arial" w:hAnsi="Arial" w:cs="Arial"/>
+          <w:noProof/>
+          <w:sz w:val="20"/>
+          <w:szCs w:val="18"/>
+        </w:rPr>
+        <w:t>3</w:t>
+      </w:r>
+      <w:r>
+        <w:rPr>
+          <w:rFonts w:ascii="Arial" w:hAnsi="Arial" w:cs="Arial"/>
+          <w:sz w:val="20"/>
+          <w:szCs w:val="18"/>
+        </w:rPr>
+        <w:fldChar w:fldCharType="end"/>
+      </w:r>
+      <w:r>
+        <w:rPr>
+          <w:rFonts w:ascii="Arial" w:hAnsi="Arial" w:cs="Arial"/>
+          <w:sz w:val="20"/>
+          <w:szCs w:val="18"/>
+        </w:rPr>
+        <w:t xml:space="preserve"> Primjer slanja zahtjeva za kreacijom audio zapisa i preuzimanja istog</w:t>
+      </w:r>
+      <w:bookmarkEnd w:id="21"/>
+    </w:p>
+    <w:p>
+      <w:pPr>
+        <w:rPr>
+          <w:rFonts w:ascii="Arial" w:hAnsi="Arial" w:cs="Arial"/>
+        </w:rPr>
+      </w:pPr>
+      <w:r>
+        <w:rPr>
+          <w:rFonts w:ascii="Arial" w:hAnsi="Arial" w:cs="Arial"/>
+        </w:rPr>
+        <w:t xml:space="preserve">U </w:t>
+      </w:r>
+      <w:r>
+        <w:rPr>
+          <w:rFonts w:ascii="Arial" w:hAnsi="Arial" w:cs="Arial"/>
+        </w:rPr>
+        <w:fldChar w:fldCharType="begin"/>
+      </w:r>
+      <w:r>
+        <w:rPr>
+          <w:rFonts w:ascii="Arial" w:hAnsi="Arial" w:cs="Arial"/>
+        </w:rPr>
+        <w:instrText xml:space="preserve"> REF _Ref135811180 \h </w:instrText>
+      </w:r>
+      <w:r>
+        <w:rPr>
+          <w:rFonts w:ascii="Arial" w:hAnsi="Arial" w:cs="Arial"/>
+        </w:rPr>
+      </w:r>
+      <w:r>
+        <w:rPr>
+          <w:rFonts w:ascii="Arial" w:hAnsi="Arial" w:cs="Arial"/>
+        </w:rPr>
+        <w:instrText xml:space="preserve"> \* MERGEFORMAT </w:instrText>
+      </w:r>
+      <w:r>
+        <w:rPr>
+          <w:rFonts w:ascii="Arial" w:hAnsi="Arial" w:cs="Arial"/>
+        </w:rPr>
+        <w:fldChar w:fldCharType="separate"/>
+      </w:r>
+      <w:r>
+        <w:rPr>
+          <w:rFonts w:ascii="Arial" w:hAnsi="Arial" w:cs="Arial"/>
+        </w:rPr>
+        <w:t>Kôd</w:t>
+      </w:r>
+      <w:r>
+        <w:rPr>
+          <w:rFonts w:ascii="Arial" w:hAnsi="Arial" w:cs="Arial"/>
+        </w:rPr>
+        <w:t>u</w:t>
+      </w:r>
+      <w:r>
+        <w:rPr>
+          <w:rFonts w:ascii="Arial" w:hAnsi="Arial" w:cs="Arial"/>
+        </w:rPr>
+        <w:t xml:space="preserve"> </w:t>
+      </w:r>
+      <w:r>
+        <w:rPr>
+          <w:rFonts w:ascii="Arial" w:hAnsi="Arial" w:cs="Arial"/>
+          <w:noProof/>
+        </w:rPr>
+        <w:t>3</w:t>
+      </w:r>
+      <w:r>
+        <w:rPr>
+          <w:rFonts w:ascii="Arial" w:hAnsi="Arial" w:cs="Arial"/>
+        </w:rPr>
+        <w:t>.</w:t>
+      </w:r>
+      <w:r>
+        <w:rPr>
+          <w:rFonts w:ascii="Arial" w:hAnsi="Arial" w:cs="Arial"/>
+          <w:noProof/>
+        </w:rPr>
+        <w:t>3</w:t>
+      </w:r>
+      <w:r>
+        <w:rPr>
+          <w:rFonts w:ascii="Arial" w:hAnsi="Arial" w:cs="Arial"/>
+        </w:rPr>
+        <w:t xml:space="preserve"> </w:t>
+      </w:r>
+      <w:r>
+        <w:rPr>
+          <w:rFonts w:ascii="Arial" w:hAnsi="Arial" w:cs="Arial"/>
+        </w:rPr>
+        <w:t>g</w:t>
+      </w:r>
+      <w:r>
+        <w:rPr>
+          <w:rFonts w:ascii="Arial" w:hAnsi="Arial" w:cs="Arial"/>
+        </w:rPr>
+        <w:fldChar w:fldCharType="end"/>
+      </w:r>
+      <w:r>
+        <w:rPr>
+          <w:rFonts w:ascii="Arial" w:hAnsi="Arial" w:cs="Arial"/>
+        </w:rPr>
+        <w:t xml:space="preserve">enerira se i šalje zahtjev za generiranjem audio zapisa za pojedini tekst te se u petlji ispituje u </w:t>
+      </w:r>
+      <w:r>
+        <w:rPr>
+          <w:rFonts w:ascii="Arial" w:hAnsi="Arial" w:cs="Arial"/>
+          <w:i/>
+          <w:iCs/>
+        </w:rPr>
+        <w:t>do-while</w:t>
+      </w:r>
+      <w:r>
+        <w:rPr>
+          <w:rFonts w:ascii="Arial" w:hAnsi="Arial" w:cs="Arial"/>
+        </w:rPr>
+        <w:t xml:space="preserve"> petlji je li audio zapis spreman za preuzimanje te ako je, preuzima se i šalje na klijentsku stranu gdje se taj zapis i reproducira.</w:t>
+      </w:r>
+      <w:r>
+        <w:rPr>
+          <w:rFonts w:ascii="Arial" w:hAnsi="Arial" w:cs="Arial"/>
+        </w:rPr>
+        <w:t xml:space="preserve"> </w:t>
+      </w:r>
     </w:p>
     <w:p>
       <w:pPr>
@@ -12861,15 +14199,7 @@
                 <w:sz w:val="22"/>
                 <w:szCs w:val="22"/>
               </w:rPr>
-              <w:t>.</w:t>
-            </w:r>
-            <w:r>
-              <w:rPr>
-                <w:rFonts w:ascii="Arial" w:hAnsi="Arial" w:cs="Arial"/>
-                <w:sz w:val="22"/>
-                <w:szCs w:val="22"/>
-              </w:rPr>
-              <w:t>“</w:t>
+              <w:t>.“</w:t>
             </w:r>
           </w:p>
         </w:tc>
@@ -12958,17 +14288,7 @@
                 <w:sz w:val="22"/>
                 <w:szCs w:val="22"/>
               </w:rPr>
-              <w:t>The questions will be provided by the user in the following messages.</w:t>
-            </w:r>
-            <w:r>
-              <w:rPr>
-                <w:rFonts w:ascii="Arial" w:hAnsi="Arial" w:cs="Arial"/>
-                <w:i/>
-                <w:iCs/>
-                <w:sz w:val="22"/>
-                <w:szCs w:val="22"/>
-              </w:rPr>
-              <w:t xml:space="preserve">“ </w:t>
+              <w:t xml:space="preserve">The questions will be provided by the user in the following messages.“ </w:t>
             </w:r>
             <w:r>
               <w:rPr>
@@ -13097,15 +14417,7 @@
                 <w:sz w:val="22"/>
                 <w:szCs w:val="22"/>
               </w:rPr>
-              <w:t>u inicijalan upit</w:t>
-            </w:r>
-            <w:r>
-              <w:rPr>
-                <w:rFonts w:ascii="Arial" w:hAnsi="Arial" w:cs="Arial"/>
-                <w:sz w:val="22"/>
-                <w:szCs w:val="22"/>
-              </w:rPr>
-              <w:t>, no ovaj izazov nije u potpunosti riješen jer u nekim slučajevima model i dalje naglašava da se radi o jezičnom modelu</w:t>
+              <w:t>u inicijalan upit, no ovaj izazov nije u potpunosti riješen jer u nekim slučajevima model i dalje naglašava da se radi o jezičnom modelu</w:t>
             </w:r>
             <w:r>
               <w:rPr>
@@ -13138,6 +14450,7 @@
                 <w:sz w:val="22"/>
                 <w:szCs w:val="22"/>
               </w:rPr>
+              <w:lastRenderedPageBreak/>
               <w:t>5</w:t>
             </w:r>
             <w:r>
@@ -13226,15 +14539,7 @@
                 <w:sz w:val="22"/>
                 <w:szCs w:val="22"/>
               </w:rPr>
-              <w:t>[referenca na API link]</w:t>
-            </w:r>
-            <w:r>
-              <w:rPr>
-                <w:rFonts w:ascii="Arial" w:hAnsi="Arial" w:cs="Arial"/>
-                <w:sz w:val="22"/>
-                <w:szCs w:val="22"/>
-              </w:rPr>
-              <w:t xml:space="preserve"> </w:t>
+              <w:t xml:space="preserve">[referenca na API link] </w:t>
             </w:r>
             <w:r>
               <w:rPr>
@@ -13397,15 +14702,7 @@
                 <w:sz w:val="22"/>
                 <w:szCs w:val="22"/>
               </w:rPr>
-              <w:t xml:space="preserve">u zahtjevu na API </w:t>
-            </w:r>
-            <w:r>
-              <w:rPr>
-                <w:rFonts w:ascii="Arial" w:hAnsi="Arial" w:cs="Arial"/>
-                <w:sz w:val="22"/>
-                <w:szCs w:val="22"/>
-              </w:rPr>
-              <w:t>[referenca na API link]</w:t>
+              <w:t>u zahtjevu na API [referenca na API link]</w:t>
             </w:r>
             <w:r>
               <w:rPr>
@@ -13724,17 +15021,7 @@
                 <w:sz w:val="22"/>
                 <w:szCs w:val="22"/>
               </w:rPr>
-              <w:t>assistant</w:t>
-            </w:r>
-            <w:r>
-              <w:rPr>
-                <w:rFonts w:ascii="Arial" w:hAnsi="Arial" w:cs="Arial"/>
-                <w:i/>
-                <w:iCs/>
-                <w:sz w:val="22"/>
-                <w:szCs w:val="22"/>
-              </w:rPr>
-              <w:t xml:space="preserve"> </w:t>
+              <w:t xml:space="preserve">assistant </w:t>
             </w:r>
             <w:r>
               <w:rPr>
@@ -13984,7 +15271,7 @@
                 <w:sz w:val="22"/>
                 <w:szCs w:val="22"/>
               </w:rPr>
-              <w:footnoteReference w:id="10"/>
+              <w:footnoteReference w:id="12"/>
             </w:r>
             <w:r>
               <w:rPr>
@@ -14074,15 +15361,7 @@
                 <w:sz w:val="22"/>
                 <w:szCs w:val="22"/>
               </w:rPr>
-              <w:t xml:space="preserve"> </w:t>
-            </w:r>
-            <w:r>
-              <w:rPr>
-                <w:rFonts w:ascii="Arial" w:hAnsi="Arial" w:cs="Arial"/>
-                <w:sz w:val="22"/>
-                <w:szCs w:val="22"/>
-              </w:rPr>
-              <w:t>[referenca na API link]</w:t>
+              <w:t xml:space="preserve"> [referenca na API link]</w:t>
             </w:r>
           </w:p>
         </w:tc>
@@ -14373,8 +15652,8 @@
           <w:rStyle w:val="Emphasis"/>
         </w:rPr>
       </w:pPr>
-      <w:bookmarkStart w:id="21" w:name="_Toc23263739"/>
-      <w:bookmarkStart w:id="22" w:name="_Toc135295166"/>
+      <w:bookmarkStart w:id="22" w:name="_Toc23263739"/>
+      <w:bookmarkStart w:id="23" w:name="_Toc135295166"/>
       <w:r>
         <w:rPr>
           <w:rStyle w:val="Emphasis"/>
@@ -14382,8 +15661,8 @@
         <w:lastRenderedPageBreak/>
         <w:t>Zaključak</w:t>
       </w:r>
-      <w:bookmarkEnd w:id="21"/>
       <w:bookmarkEnd w:id="22"/>
+      <w:bookmarkEnd w:id="23"/>
     </w:p>
     <w:p>
       <w:pPr>
@@ -14445,8 +15724,8 @@
           <w:rStyle w:val="Emphasis"/>
         </w:rPr>
       </w:pPr>
-      <w:bookmarkStart w:id="23" w:name="_Toc23263740"/>
-      <w:bookmarkStart w:id="24" w:name="_Toc135295167"/>
+      <w:bookmarkStart w:id="24" w:name="_Toc23263740"/>
+      <w:bookmarkStart w:id="25" w:name="_Toc135295167"/>
       <w:r>
         <w:rPr>
           <w:rStyle w:val="Emphasis"/>
@@ -14454,8 +15733,8 @@
         <w:lastRenderedPageBreak/>
         <w:t>Literatura</w:t>
       </w:r>
-      <w:bookmarkEnd w:id="23"/>
       <w:bookmarkEnd w:id="24"/>
+      <w:bookmarkEnd w:id="25"/>
     </w:p>
     <w:p>
       <w:pPr>
@@ -14800,7 +16079,7 @@
           <w:rStyle w:val="Emphasis"/>
         </w:rPr>
       </w:pPr>
-      <w:bookmarkStart w:id="25" w:name="_Ref135218809"/>
+      <w:bookmarkStart w:id="26" w:name="_Ref135218809"/>
       <w:r>
         <w:rPr>
           <w:rStyle w:val="Emphasis"/>
@@ -14849,7 +16128,7 @@
         </w:rPr>
         <w:t>55-62.</w:t>
       </w:r>
-      <w:bookmarkEnd w:id="25"/>
+      <w:bookmarkEnd w:id="26"/>
     </w:p>
     <w:p>
       <w:pPr>
@@ -14858,7 +16137,7 @@
           <w:rStyle w:val="Emphasis"/>
         </w:rPr>
       </w:pPr>
-      <w:bookmarkStart w:id="26" w:name="_Ref135218861"/>
+      <w:bookmarkStart w:id="27" w:name="_Ref135218861"/>
       <w:r>
         <w:rPr>
           <w:rStyle w:val="Emphasis"/>
@@ -14907,7 +16186,7 @@
         </w:rPr>
         <w:t>45-52.</w:t>
       </w:r>
-      <w:bookmarkEnd w:id="26"/>
+      <w:bookmarkEnd w:id="27"/>
     </w:p>
     <w:p>
       <w:pPr>
@@ -15002,7 +16281,7 @@
           <w:rStyle w:val="Emphasis"/>
         </w:rPr>
       </w:pPr>
-      <w:bookmarkStart w:id="27" w:name="_Ref135218852"/>
+      <w:bookmarkStart w:id="28" w:name="_Ref135218852"/>
       <w:r>
         <w:rPr>
           <w:rStyle w:val="Emphasis"/>
@@ -15051,7 +16330,7 @@
         </w:rPr>
         <w:t xml:space="preserve">: </w:t>
       </w:r>
-      <w:hyperlink r:id="rId19" w:history="1">
+      <w:hyperlink r:id="rId20" w:history="1">
         <w:r>
           <w:rPr>
             <w:rStyle w:val="Emphasis"/>
@@ -15077,7 +16356,7 @@
         </w:rPr>
         <w:t xml:space="preserve"> listopada 2019.</w:t>
       </w:r>
-      <w:bookmarkEnd w:id="27"/>
+      <w:bookmarkEnd w:id="28"/>
     </w:p>
     <w:p>
       <w:pPr>
@@ -15538,7 +16817,7 @@
         </w:rPr>
         <w:t xml:space="preserve">[1] </w:t>
       </w:r>
-      <w:hyperlink r:id="rId20" w:history="1">
+      <w:hyperlink r:id="rId21" w:history="1">
         <w:r>
           <w:rPr>
             <w:rStyle w:val="Hyperlink"/>
@@ -15568,7 +16847,7 @@
       <w:r>
         <w:t xml:space="preserve"> </w:t>
       </w:r>
-      <w:hyperlink r:id="rId21" w:history="1">
+      <w:hyperlink r:id="rId22" w:history="1">
         <w:r>
           <w:rPr>
             <w:rStyle w:val="Hyperlink"/>
@@ -15595,7 +16874,7 @@
         </w:rPr>
         <w:t xml:space="preserve">[3] </w:t>
       </w:r>
-      <w:hyperlink r:id="rId22" w:history="1">
+      <w:hyperlink r:id="rId23" w:history="1">
         <w:r>
           <w:rPr>
             <w:rStyle w:val="Hyperlink"/>
@@ -15622,7 +16901,7 @@
         </w:rPr>
         <w:t xml:space="preserve">[4] </w:t>
       </w:r>
-      <w:hyperlink r:id="rId23" w:history="1">
+      <w:hyperlink r:id="rId24" w:history="1">
         <w:r>
           <w:rPr>
             <w:rStyle w:val="Hyperlink"/>
@@ -15649,7 +16928,7 @@
         </w:rPr>
         <w:t xml:space="preserve">[5] </w:t>
       </w:r>
-      <w:hyperlink r:id="rId24" w:history="1">
+      <w:hyperlink r:id="rId25" w:history="1">
         <w:r>
           <w:rPr>
             <w:rStyle w:val="Hyperlink"/>
@@ -15676,7 +16955,7 @@
         </w:rPr>
         <w:t xml:space="preserve">[6] </w:t>
       </w:r>
-      <w:hyperlink r:id="rId25" w:history="1">
+      <w:hyperlink r:id="rId26" w:history="1">
         <w:r>
           <w:rPr>
             <w:rStyle w:val="Hyperlink"/>
@@ -15700,7 +16979,7 @@
         </w:numPr>
         <w:ind w:left="425" w:hanging="425"/>
         <w:rPr>
-          <w:rStyle w:val="Emphasis"/>
+          <w:rStyle w:val="Hyperlink"/>
         </w:rPr>
       </w:pPr>
       <w:r>
@@ -15709,7 +16988,7 @@
         </w:rPr>
         <w:t xml:space="preserve">[7] </w:t>
       </w:r>
-      <w:hyperlink r:id="rId26" w:history="1">
+      <w:hyperlink r:id="rId27" w:history="1">
         <w:r>
           <w:rPr>
             <w:rStyle w:val="Hyperlink"/>
@@ -15730,6 +17009,29 @@
           <w:rStyle w:val="Emphasis"/>
         </w:rPr>
       </w:pPr>
+      <w:r>
+        <w:rPr>
+          <w:rStyle w:val="Emphasis"/>
+        </w:rPr>
+        <w:t>[8]</w:t>
+      </w:r>
+      <w:r>
+        <w:t xml:space="preserve"> </w:t>
+      </w:r>
+      <w:hyperlink r:id="rId28" w:history="1">
+        <w:r>
+          <w:rPr>
+            <w:rStyle w:val="Hyperlink"/>
+          </w:rPr>
+          <w:t>https://platform.openai.com/docs/api-reference</w:t>
+        </w:r>
+      </w:hyperlink>
+      <w:r>
+        <w:rPr>
+          <w:rStyle w:val="Emphasis"/>
+        </w:rPr>
+        <w:t xml:space="preserve"> pristupano 24.5.2023.</w:t>
+      </w:r>
     </w:p>
     <w:p>
       <w:pPr>
@@ -15743,6 +17045,26 @@
           <w:rStyle w:val="Emphasis"/>
         </w:rPr>
       </w:pPr>
+      <w:r>
+        <w:rPr>
+          <w:rStyle w:val="Emphasis"/>
+        </w:rPr>
+        <w:t xml:space="preserve">[9] </w:t>
+      </w:r>
+      <w:hyperlink r:id="rId29" w:history="1">
+        <w:r>
+          <w:rPr>
+            <w:rStyle w:val="Hyperlink"/>
+          </w:rPr>
+          <w:t>https://docs.play.ht/reference/api-getting-started</w:t>
+        </w:r>
+      </w:hyperlink>
+      <w:r>
+        <w:rPr>
+          <w:rStyle w:val="Emphasis"/>
+        </w:rPr>
+        <w:t xml:space="preserve"> 24.5.</w:t>
+      </w:r>
     </w:p>
     <w:p>
       <w:pPr>
@@ -15772,6 +17094,45 @@
     </w:p>
     <w:p>
       <w:pPr>
+        <w:pStyle w:val="bullet1"/>
+        <w:numPr>
+          <w:ilvl w:val="0"/>
+          <w:numId w:val="0"/>
+        </w:numPr>
+        <w:ind w:left="425" w:hanging="425"/>
+        <w:rPr>
+          <w:rStyle w:val="Emphasis"/>
+        </w:rPr>
+      </w:pPr>
+    </w:p>
+    <w:p>
+      <w:pPr>
+        <w:pStyle w:val="bullet1"/>
+        <w:numPr>
+          <w:ilvl w:val="0"/>
+          <w:numId w:val="0"/>
+        </w:numPr>
+        <w:ind w:left="425" w:hanging="425"/>
+        <w:rPr>
+          <w:rStyle w:val="Emphasis"/>
+        </w:rPr>
+      </w:pPr>
+    </w:p>
+    <w:p>
+      <w:pPr>
+        <w:pStyle w:val="bullet1"/>
+        <w:numPr>
+          <w:ilvl w:val="0"/>
+          <w:numId w:val="0"/>
+        </w:numPr>
+        <w:ind w:left="425" w:hanging="425"/>
+        <w:rPr>
+          <w:rStyle w:val="Emphasis"/>
+        </w:rPr>
+      </w:pPr>
+    </w:p>
+    <w:p>
+      <w:pPr>
         <w:pStyle w:val="Heading1"/>
         <w:numPr>
           <w:ilvl w:val="0"/>
@@ -15781,8 +17142,8 @@
           <w:rStyle w:val="Emphasis"/>
         </w:rPr>
       </w:pPr>
-      <w:bookmarkStart w:id="28" w:name="_Toc23263741"/>
-      <w:bookmarkStart w:id="29" w:name="_Toc135295168"/>
+      <w:bookmarkStart w:id="29" w:name="_Toc23263741"/>
+      <w:bookmarkStart w:id="30" w:name="_Toc135295168"/>
       <w:r>
         <w:rPr>
           <w:rStyle w:val="Emphasis"/>
@@ -15790,8 +17151,8 @@
         <w:lastRenderedPageBreak/>
         <w:t>Sažetak</w:t>
       </w:r>
-      <w:bookmarkEnd w:id="28"/>
       <w:bookmarkEnd w:id="29"/>
+      <w:bookmarkEnd w:id="30"/>
     </w:p>
     <w:p>
       <w:pPr>
@@ -15848,8 +17209,8 @@
           <w:rStyle w:val="Emphasis"/>
         </w:rPr>
       </w:pPr>
-      <w:bookmarkStart w:id="30" w:name="_Toc23263742"/>
-      <w:bookmarkStart w:id="31" w:name="_Toc135295169"/>
+      <w:bookmarkStart w:id="31" w:name="_Toc23263742"/>
+      <w:bookmarkStart w:id="32" w:name="_Toc135295169"/>
       <w:r>
         <w:rPr>
           <w:rStyle w:val="Emphasis"/>
@@ -15857,8 +17218,8 @@
         <w:lastRenderedPageBreak/>
         <w:t>Summary</w:t>
       </w:r>
-      <w:bookmarkEnd w:id="30"/>
       <w:bookmarkEnd w:id="31"/>
+      <w:bookmarkEnd w:id="32"/>
     </w:p>
     <w:p>
       <w:pPr>
@@ -15888,8 +17249,8 @@
       </w:pPr>
     </w:p>
     <w:sectPr>
-      <w:footerReference w:type="default" r:id="rId27"/>
-      <w:footerReference w:type="first" r:id="rId28"/>
+      <w:footerReference w:type="default" r:id="rId30"/>
+      <w:footerReference w:type="first" r:id="rId31"/>
       <w:pgSz w:w="11907" w:h="16840" w:code="9"/>
       <w:pgMar w:top="1418" w:right="1418" w:bottom="1418" w:left="1701" w:header="851" w:footer="567" w:gutter="0"/>
       <w:pgNumType w:start="1"/>
@@ -16285,6 +17646,54 @@
         <w:t xml:space="preserve"> </w:t>
       </w:r>
       <w:hyperlink r:id="rId10" w:history="1">
+        <w:r>
+          <w:rPr>
+            <w:rStyle w:val="Hyperlink"/>
+          </w:rPr>
+          <w:t>https://play.ht/</w:t>
+        </w:r>
+      </w:hyperlink>
+    </w:p>
+  </w:footnote>
+  <w:footnote w:id="11">
+    <w:p>
+      <w:pPr>
+        <w:pStyle w:val="FootnoteText"/>
+      </w:pPr>
+      <w:r>
+        <w:rPr>
+          <w:rStyle w:val="FootnoteReference"/>
+        </w:rPr>
+        <w:footnoteRef/>
+      </w:r>
+      <w:r>
+        <w:t xml:space="preserve"> </w:t>
+      </w:r>
+      <w:hyperlink r:id="rId11" w:history="1">
+        <w:r>
+          <w:rPr>
+            <w:rStyle w:val="Hyperlink"/>
+          </w:rPr>
+          <w:t>https://www.npmjs.com/package/react-speech-kit</w:t>
+        </w:r>
+      </w:hyperlink>
+    </w:p>
+  </w:footnote>
+  <w:footnote w:id="12">
+    <w:p>
+      <w:pPr>
+        <w:pStyle w:val="FootnoteText"/>
+      </w:pPr>
+      <w:r>
+        <w:rPr>
+          <w:rStyle w:val="FootnoteReference"/>
+        </w:rPr>
+        <w:footnoteRef/>
+      </w:r>
+      <w:r>
+        <w:t xml:space="preserve"> </w:t>
+      </w:r>
+      <w:hyperlink r:id="rId12" w:history="1">
         <w:r>
           <w:rPr>
             <w:rStyle w:val="Hyperlink"/>
@@ -18717,6 +20126,7 @@
   <w:style w:type="character" w:default="1" w:styleId="DefaultParagraphFont">
     <w:name w:val="Default Paragraph Font"/>
     <w:uiPriority w:val="1"/>
+    <w:semiHidden/>
     <w:unhideWhenUsed/>
   </w:style>
   <w:style w:type="table" w:default="1" w:styleId="TableNormal">

</xml_diff>